<commit_message>
ClusterCalculator works now. Results and graph displays need to be fixed.
Signed-off-by: Mark White <mark@markewhite.com>
</commit_message>
<xml_diff>
--- a/References/Helpful Web Sites for Cluster Sampling .docx
+++ b/References/Helpful Web Sites for Cluster Sampling .docx
@@ -14,17 +14,28 @@
           <w:rPr>
             <w:rStyle w:val="Hyperlink"/>
           </w:rPr>
-          <w:t>Cluster sampling in conflict-affected situations</w:t>
+          <w:t>Cluster sampling in conflict-affected situati</w:t>
+        </w:r>
+        <w:bookmarkStart w:id="0" w:name="_GoBack"/>
+        <w:bookmarkEnd w:id="0"/>
+        <w:r>
+          <w:rPr>
+            <w:rStyle w:val="Hyperlink"/>
+          </w:rPr>
+          <w:t>o</w:t>
+        </w:r>
+        <w:r>
+          <w:rPr>
+            <w:rStyle w:val="Hyperlink"/>
+          </w:rPr>
+          <w:t>ns</w:t>
         </w:r>
       </w:hyperlink>
       <w:r>
         <w:t xml:space="preserve"> — LSHTM Web Course</w:t>
       </w:r>
     </w:p>
-    <w:p>
-      <w:bookmarkStart w:id="0" w:name="_GoBack"/>
-      <w:bookmarkEnd w:id="0"/>
-    </w:p>
+    <w:p/>
     <w:p>
       <w:hyperlink r:id="rId6" w:history="1">
         <w:r>
@@ -38,6 +49,21 @@
         <w:t xml:space="preserve"> – Survey Design and Analysis Service</w:t>
       </w:r>
     </w:p>
+    <w:p/>
+    <w:p>
+      <w:hyperlink r:id="rId7" w:history="1">
+        <w:r>
+          <w:rPr>
+            <w:rStyle w:val="Hyperlink"/>
+          </w:rPr>
+          <w:t>Cluster Sample Size using confidence coefficient</w:t>
+        </w:r>
+      </w:hyperlink>
+      <w:r>
+        <w:t xml:space="preserve"> – IFAD Gender survey guidelines</w:t>
+      </w:r>
+    </w:p>
+    <w:p/>
     <w:sectPr>
       <w:pgSz w:w="12240" w:h="15840"/>
       <w:pgMar w:top="1440" w:right="1800" w:bottom="1440" w:left="1800" w:header="720" w:footer="720" w:gutter="0"/>

</xml_diff>